<commit_message>
Update Iteration Feature Set 1
</commit_message>
<xml_diff>
--- a/Project_Documents/Iteration Feature Set 1.docx
+++ b/Project_Documents/Iteration Feature Set 1.docx
@@ -27,135 +27,501 @@
       <w:r>
         <w:t>Web</w:t>
       </w:r>
-    </w:p>
-    <w:p/>
-    <w:p>
       <w:r>
-        <w:t>L</w:t>
-      </w:r>
-      <w:r>
-        <w:t>ogin functionality</w:t>
-      </w:r>
-    </w:p>
-    <w:p>
-      <w:r>
-        <w:t>3</w:t>
-      </w:r>
-      <w:r>
-        <w:rPr>
-          <w:vertAlign w:val="superscript"/>
-        </w:rPr>
-        <w:t>rd</w:t>
-      </w:r>
-      <w:r>
-        <w:t xml:space="preserve"> party login func</w:t>
-      </w:r>
-      <w:bookmarkStart w:id="0" w:name="_GoBack"/>
-      <w:bookmarkEnd w:id="0"/>
-      <w:r>
-        <w:t>tionality</w:t>
-      </w:r>
-    </w:p>
-    <w:p>
-      <w:r>
-        <w:t>L</w:t>
-      </w:r>
-      <w:r>
-        <w:t>ogout functionality</w:t>
-      </w:r>
-    </w:p>
-    <w:p>
-      <w:r>
-        <w:t>T</w:t>
-      </w:r>
-      <w:r>
-        <w:t>utor registration</w:t>
-      </w:r>
-      <w:r>
-        <w:t xml:space="preserve"> functionality</w:t>
-      </w:r>
-    </w:p>
-    <w:p>
-      <w:r>
-        <w:t>View/Edit profile functionality</w:t>
-      </w:r>
-    </w:p>
-    <w:p>
-      <w:r>
-        <w:t>View questions functionality</w:t>
-      </w:r>
-    </w:p>
-    <w:p>
-      <w:r>
-        <w:t>Post answer to question functionality</w:t>
+        <w:t xml:space="preserve"> (Tutor)</w:t>
       </w:r>
     </w:p>
     <w:p/>
     <w:p>
       <w:pPr>
+        <w:pStyle w:val="ListParagraph"/>
+        <w:numPr>
+          <w:ilvl w:val="0"/>
+          <w:numId w:val="12"/>
+        </w:numPr>
+      </w:pPr>
+      <w:r>
+        <w:t>Registration</w:t>
+      </w:r>
+    </w:p>
+    <w:p>
+      <w:pPr>
+        <w:pStyle w:val="ListParagraph"/>
+        <w:numPr>
+          <w:ilvl w:val="1"/>
+          <w:numId w:val="12"/>
+        </w:numPr>
+      </w:pPr>
+      <w:r>
+        <w:t>Personal Information</w:t>
+      </w:r>
+    </w:p>
+    <w:p>
+      <w:pPr>
+        <w:pStyle w:val="ListParagraph"/>
+        <w:numPr>
+          <w:ilvl w:val="1"/>
+          <w:numId w:val="12"/>
+        </w:numPr>
+      </w:pPr>
+      <w:r>
+        <w:t>Payment Information</w:t>
+      </w:r>
+    </w:p>
+    <w:p>
+      <w:pPr>
+        <w:pStyle w:val="ListParagraph"/>
+        <w:numPr>
+          <w:ilvl w:val="0"/>
+          <w:numId w:val="12"/>
+        </w:numPr>
+      </w:pPr>
+      <w:r>
+        <w:t>Login</w:t>
+      </w:r>
+    </w:p>
+    <w:p>
+      <w:pPr>
+        <w:pStyle w:val="ListParagraph"/>
+        <w:numPr>
+          <w:ilvl w:val="1"/>
+          <w:numId w:val="12"/>
+        </w:numPr>
+      </w:pPr>
+      <w:r>
+        <w:t>Facebook</w:t>
+      </w:r>
+    </w:p>
+    <w:p>
+      <w:pPr>
+        <w:pStyle w:val="ListParagraph"/>
+        <w:numPr>
+          <w:ilvl w:val="1"/>
+          <w:numId w:val="12"/>
+        </w:numPr>
+      </w:pPr>
+      <w:r>
+        <w:t>Google</w:t>
+      </w:r>
+    </w:p>
+    <w:p>
+      <w:pPr>
+        <w:pStyle w:val="ListParagraph"/>
+        <w:numPr>
+          <w:ilvl w:val="1"/>
+          <w:numId w:val="12"/>
+        </w:numPr>
+      </w:pPr>
+      <w:r>
+        <w:t>Snap Account</w:t>
+      </w:r>
+    </w:p>
+    <w:p>
+      <w:pPr>
+        <w:pStyle w:val="ListParagraph"/>
+        <w:numPr>
+          <w:ilvl w:val="0"/>
+          <w:numId w:val="12"/>
+        </w:numPr>
+      </w:pPr>
+      <w:r>
+        <w:t>Logout</w:t>
+      </w:r>
+    </w:p>
+    <w:p>
+      <w:pPr>
+        <w:pStyle w:val="ListParagraph"/>
+        <w:numPr>
+          <w:ilvl w:val="0"/>
+          <w:numId w:val="12"/>
+        </w:numPr>
+      </w:pPr>
+      <w:r>
+        <w:t>Tutor Validation</w:t>
+      </w:r>
+    </w:p>
+    <w:p>
+      <w:pPr>
+        <w:pStyle w:val="ListParagraph"/>
+        <w:numPr>
+          <w:ilvl w:val="0"/>
+          <w:numId w:val="12"/>
+        </w:numPr>
+      </w:pPr>
+      <w:r>
+        <w:t>View/Edit Account</w:t>
+      </w:r>
+    </w:p>
+    <w:p>
+      <w:pPr>
+        <w:pStyle w:val="ListParagraph"/>
+        <w:numPr>
+          <w:ilvl w:val="1"/>
+          <w:numId w:val="12"/>
+        </w:numPr>
+      </w:pPr>
+      <w:r>
+        <w:t>View/Edit Personal Information</w:t>
+      </w:r>
+    </w:p>
+    <w:p>
+      <w:pPr>
+        <w:pStyle w:val="ListParagraph"/>
+        <w:numPr>
+          <w:ilvl w:val="1"/>
+          <w:numId w:val="12"/>
+        </w:numPr>
+      </w:pPr>
+      <w:r>
+        <w:t>View/Edit Payment Information</w:t>
+      </w:r>
+    </w:p>
+    <w:p>
+      <w:pPr>
+        <w:pStyle w:val="ListParagraph"/>
+        <w:numPr>
+          <w:ilvl w:val="0"/>
+          <w:numId w:val="12"/>
+        </w:numPr>
+      </w:pPr>
+      <w:r>
+        <w:t>Delete Account</w:t>
+      </w:r>
+    </w:p>
+    <w:p>
+      <w:pPr>
+        <w:pStyle w:val="ListParagraph"/>
+        <w:numPr>
+          <w:ilvl w:val="0"/>
+          <w:numId w:val="12"/>
+        </w:numPr>
+      </w:pPr>
+      <w:r>
+        <w:t>View Questions</w:t>
+      </w:r>
+    </w:p>
+    <w:p>
+      <w:pPr>
+        <w:pStyle w:val="ListParagraph"/>
+        <w:numPr>
+          <w:ilvl w:val="1"/>
+          <w:numId w:val="12"/>
+        </w:numPr>
+      </w:pPr>
+      <w:r>
+        <w:t>View Recent Questions</w:t>
+      </w:r>
+    </w:p>
+    <w:p>
+      <w:pPr>
+        <w:pStyle w:val="ListParagraph"/>
+        <w:numPr>
+          <w:ilvl w:val="1"/>
+          <w:numId w:val="12"/>
+        </w:numPr>
+      </w:pPr>
+      <w:r>
+        <w:t>View By Academic Category</w:t>
+      </w:r>
+    </w:p>
+    <w:p>
+      <w:pPr>
+        <w:pStyle w:val="ListParagraph"/>
+        <w:numPr>
+          <w:ilvl w:val="0"/>
+          <w:numId w:val="12"/>
+        </w:numPr>
+      </w:pPr>
+      <w:r>
+        <w:t>Answer Questions</w:t>
+      </w:r>
+    </w:p>
+    <w:p>
+      <w:pPr>
+        <w:pStyle w:val="ListParagraph"/>
+        <w:numPr>
+          <w:ilvl w:val="1"/>
+          <w:numId w:val="12"/>
+        </w:numPr>
+      </w:pPr>
+      <w:r>
+        <w:t>Type textual answe</w:t>
+      </w:r>
+      <w:r>
+        <w:rPr>
+          <w:sz w:val="28"/>
+        </w:rPr>
+        <w:t>r</w:t>
+      </w:r>
+    </w:p>
+    <w:p>
+      <w:pPr>
         <w:pStyle w:val="Heading2"/>
       </w:pPr>
-      <w:proofErr w:type="spellStart"/>
-      <w:proofErr w:type="gramStart"/>
+    </w:p>
+    <w:p>
+      <w:pPr>
+        <w:pStyle w:val="Heading2"/>
+      </w:pPr>
+    </w:p>
+    <w:p>
+      <w:pPr>
+        <w:pStyle w:val="Heading2"/>
+      </w:pPr>
+    </w:p>
+    <w:p/>
+    <w:p>
+      <w:bookmarkStart w:id="0" w:name="_GoBack"/>
+      <w:bookmarkEnd w:id="0"/>
+    </w:p>
+    <w:p/>
+    <w:p/>
+    <w:p/>
+    <w:p/>
+    <w:p/>
+    <w:p>
+      <w:pPr>
+        <w:pStyle w:val="Heading2"/>
+      </w:pPr>
+    </w:p>
+    <w:p>
+      <w:pPr>
+        <w:pStyle w:val="Heading2"/>
+      </w:pPr>
       <w:r>
         <w:t>iOS</w:t>
       </w:r>
-      <w:proofErr w:type="spellEnd"/>
-      <w:proofErr w:type="gramEnd"/>
+      <w:r>
+        <w:t xml:space="preserve"> (Student)</w:t>
+      </w:r>
     </w:p>
     <w:p/>
     <w:p>
+      <w:pPr>
+        <w:pStyle w:val="ListParagraph"/>
+        <w:numPr>
+          <w:ilvl w:val="0"/>
+          <w:numId w:val="11"/>
+        </w:numPr>
+      </w:pPr>
       <w:r>
-        <w:t>L</w:t>
-      </w:r>
-      <w:r>
-        <w:t>ogin functionality</w:t>
+        <w:t>Registration</w:t>
       </w:r>
     </w:p>
     <w:p>
+      <w:pPr>
+        <w:pStyle w:val="ListParagraph"/>
+        <w:numPr>
+          <w:ilvl w:val="1"/>
+          <w:numId w:val="11"/>
+        </w:numPr>
+      </w:pPr>
       <w:r>
-        <w:t>R</w:t>
-      </w:r>
-      <w:r>
-        <w:t>egistration functionality</w:t>
+        <w:t>Personal Information</w:t>
       </w:r>
     </w:p>
     <w:p>
+      <w:pPr>
+        <w:pStyle w:val="ListParagraph"/>
+        <w:numPr>
+          <w:ilvl w:val="1"/>
+          <w:numId w:val="11"/>
+        </w:numPr>
+      </w:pPr>
       <w:r>
-        <w:t>L</w:t>
-      </w:r>
-      <w:r>
-        <w:t>ogout functionality</w:t>
+        <w:t>Payment Information</w:t>
       </w:r>
     </w:p>
     <w:p>
+      <w:pPr>
+        <w:pStyle w:val="ListParagraph"/>
+        <w:numPr>
+          <w:ilvl w:val="0"/>
+          <w:numId w:val="11"/>
+        </w:numPr>
+      </w:pPr>
       <w:r>
-        <w:t>3</w:t>
-      </w:r>
-      <w:r>
-        <w:rPr>
-          <w:vertAlign w:val="superscript"/>
-        </w:rPr>
-        <w:t>rd</w:t>
-      </w:r>
-      <w:r>
-        <w:t xml:space="preserve"> party login functionality</w:t>
+        <w:t>Login</w:t>
       </w:r>
     </w:p>
     <w:p>
+      <w:pPr>
+        <w:pStyle w:val="ListParagraph"/>
+        <w:numPr>
+          <w:ilvl w:val="1"/>
+          <w:numId w:val="11"/>
+        </w:numPr>
+      </w:pPr>
       <w:r>
-        <w:t>Q</w:t>
-      </w:r>
-      <w:r>
-        <w:t>uestion asking functionality</w:t>
+        <w:t>Facebook</w:t>
       </w:r>
     </w:p>
     <w:p>
+      <w:pPr>
+        <w:pStyle w:val="ListParagraph"/>
+        <w:numPr>
+          <w:ilvl w:val="1"/>
+          <w:numId w:val="11"/>
+        </w:numPr>
+      </w:pPr>
       <w:r>
-        <w:t>Q</w:t>
+        <w:t>Google</w:t>
       </w:r>
+    </w:p>
+    <w:p>
+      <w:pPr>
+        <w:pStyle w:val="ListParagraph"/>
+        <w:numPr>
+          <w:ilvl w:val="1"/>
+          <w:numId w:val="11"/>
+        </w:numPr>
+      </w:pPr>
       <w:r>
-        <w:t>uestion viewing functionality</w:t>
+        <w:t>Snap Account</w:t>
+      </w:r>
+    </w:p>
+    <w:p>
+      <w:pPr>
+        <w:pStyle w:val="ListParagraph"/>
+        <w:numPr>
+          <w:ilvl w:val="0"/>
+          <w:numId w:val="11"/>
+        </w:numPr>
+      </w:pPr>
+      <w:r>
+        <w:t>Logout</w:t>
+      </w:r>
+    </w:p>
+    <w:p>
+      <w:pPr>
+        <w:pStyle w:val="ListParagraph"/>
+        <w:numPr>
+          <w:ilvl w:val="0"/>
+          <w:numId w:val="11"/>
+        </w:numPr>
+      </w:pPr>
+      <w:r>
+        <w:t>Ask Question</w:t>
+      </w:r>
+    </w:p>
+    <w:p>
+      <w:pPr>
+        <w:pStyle w:val="ListParagraph"/>
+        <w:numPr>
+          <w:ilvl w:val="1"/>
+          <w:numId w:val="11"/>
+        </w:numPr>
+      </w:pPr>
+      <w:r>
+        <w:t xml:space="preserve">Take/Select Photo </w:t>
+      </w:r>
+    </w:p>
+    <w:p>
+      <w:pPr>
+        <w:pStyle w:val="ListParagraph"/>
+        <w:numPr>
+          <w:ilvl w:val="1"/>
+          <w:numId w:val="11"/>
+        </w:numPr>
+      </w:pPr>
+      <w:r>
+        <w:t>Select Subject</w:t>
+      </w:r>
+    </w:p>
+    <w:p>
+      <w:pPr>
+        <w:pStyle w:val="ListParagraph"/>
+        <w:numPr>
+          <w:ilvl w:val="1"/>
+          <w:numId w:val="11"/>
+        </w:numPr>
+      </w:pPr>
+      <w:r>
+        <w:t>Input optional description</w:t>
+      </w:r>
+    </w:p>
+    <w:p>
+      <w:pPr>
+        <w:pStyle w:val="ListParagraph"/>
+        <w:numPr>
+          <w:ilvl w:val="0"/>
+          <w:numId w:val="11"/>
+        </w:numPr>
+      </w:pPr>
+      <w:r>
+        <w:t>View Specific Question</w:t>
+      </w:r>
+    </w:p>
+    <w:p>
+      <w:pPr>
+        <w:pStyle w:val="ListParagraph"/>
+        <w:numPr>
+          <w:ilvl w:val="1"/>
+          <w:numId w:val="11"/>
+        </w:numPr>
+      </w:pPr>
+      <w:r>
+        <w:t>View Discarded Answers</w:t>
+      </w:r>
+    </w:p>
+    <w:p>
+      <w:pPr>
+        <w:pStyle w:val="ListParagraph"/>
+        <w:numPr>
+          <w:ilvl w:val="1"/>
+          <w:numId w:val="11"/>
+        </w:numPr>
+      </w:pPr>
+      <w:r>
+        <w:t>View new answers</w:t>
+      </w:r>
+    </w:p>
+    <w:p>
+      <w:pPr>
+        <w:pStyle w:val="ListParagraph"/>
+        <w:numPr>
+          <w:ilvl w:val="0"/>
+          <w:numId w:val="11"/>
+        </w:numPr>
+      </w:pPr>
+      <w:r>
+        <w:t>View Question History</w:t>
+      </w:r>
+    </w:p>
+    <w:p>
+      <w:pPr>
+        <w:pStyle w:val="ListParagraph"/>
+        <w:numPr>
+          <w:ilvl w:val="1"/>
+          <w:numId w:val="11"/>
+        </w:numPr>
+      </w:pPr>
+      <w:r>
+        <w:t>View Unanswered Questions</w:t>
+      </w:r>
+    </w:p>
+    <w:p>
+      <w:pPr>
+        <w:pStyle w:val="ListParagraph"/>
+        <w:numPr>
+          <w:ilvl w:val="1"/>
+          <w:numId w:val="11"/>
+        </w:numPr>
+      </w:pPr>
+      <w:r>
+        <w:t>View Answered Questions</w:t>
+      </w:r>
+    </w:p>
+    <w:p>
+      <w:pPr>
+        <w:pStyle w:val="ListParagraph"/>
+        <w:numPr>
+          <w:ilvl w:val="1"/>
+          <w:numId w:val="11"/>
+        </w:numPr>
+      </w:pPr>
+      <w:r>
+        <w:t>View All Questions</w:t>
       </w:r>
     </w:p>
     <w:sectPr>
@@ -164,7 +530,7 @@
       <w:pgSz w:w="12240" w:h="15840"/>
       <w:pgMar w:top="1440" w:right="1440" w:bottom="1440" w:left="1440" w:header="720" w:footer="720" w:gutter="0"/>
       <w:pgNumType w:start="0"/>
-      <w:cols w:space="720"/>
+      <w:cols w:num="2" w:space="720"/>
       <w:docGrid w:linePitch="326"/>
     </w:sectPr>
   </w:body>
@@ -405,6 +771,119 @@
 <file path=word/numbering.xml><?xml version="1.0" encoding="utf-8"?>
 <w:numbering xmlns:wpc="http://schemas.microsoft.com/office/word/2010/wordprocessingCanvas" xmlns:mo="http://schemas.microsoft.com/office/mac/office/2008/main" xmlns:mc="http://schemas.openxmlformats.org/markup-compatibility/2006" xmlns:mv="urn:schemas-microsoft-com:mac:vml" xmlns:o="urn:schemas-microsoft-com:office:office" xmlns:r="http://schemas.openxmlformats.org/officeDocument/2006/relationships" xmlns:m="http://schemas.openxmlformats.org/officeDocument/2006/math" xmlns:v="urn:schemas-microsoft-com:vml" xmlns:wp14="http://schemas.microsoft.com/office/word/2010/wordprocessingDrawing" xmlns:wp="http://schemas.openxmlformats.org/drawingml/2006/wordprocessingDrawing" xmlns:w10="urn:schemas-microsoft-com:office:word" xmlns:w="http://schemas.openxmlformats.org/wordprocessingml/2006/main" xmlns:w14="http://schemas.microsoft.com/office/word/2010/wordml" xmlns:wpg="http://schemas.microsoft.com/office/word/2010/wordprocessingGroup" xmlns:wpi="http://schemas.microsoft.com/office/word/2010/wordprocessingInk" xmlns:wne="http://schemas.microsoft.com/office/word/2006/wordml" xmlns:wps="http://schemas.microsoft.com/office/word/2010/wordprocessingShape" mc:Ignorable="w14 wp14">
   <w:abstractNum w:abstractNumId="0">
+    <w:nsid w:val="04AF600C"/>
+    <w:multiLevelType w:val="hybridMultilevel"/>
+    <w:tmpl w:val="CEE22BB4"/>
+    <w:lvl w:ilvl="0" w:tplc="04090001">
+      <w:start w:val="1"/>
+      <w:numFmt w:val="bullet"/>
+      <w:lvlText w:val=""/>
+      <w:lvlJc w:val="left"/>
+      <w:pPr>
+        <w:ind w:left="720" w:hanging="360"/>
+      </w:pPr>
+      <w:rPr>
+        <w:rFonts w:ascii="Symbol" w:hAnsi="Symbol" w:hint="default"/>
+      </w:rPr>
+    </w:lvl>
+    <w:lvl w:ilvl="1" w:tplc="04090003">
+      <w:start w:val="1"/>
+      <w:numFmt w:val="bullet"/>
+      <w:lvlText w:val="o"/>
+      <w:lvlJc w:val="left"/>
+      <w:pPr>
+        <w:ind w:left="1440" w:hanging="360"/>
+      </w:pPr>
+      <w:rPr>
+        <w:rFonts w:ascii="Courier New" w:hAnsi="Courier New" w:hint="default"/>
+      </w:rPr>
+    </w:lvl>
+    <w:lvl w:ilvl="2" w:tplc="04090005" w:tentative="1">
+      <w:start w:val="1"/>
+      <w:numFmt w:val="bullet"/>
+      <w:lvlText w:val=""/>
+      <w:lvlJc w:val="left"/>
+      <w:pPr>
+        <w:ind w:left="2160" w:hanging="360"/>
+      </w:pPr>
+      <w:rPr>
+        <w:rFonts w:ascii="Wingdings" w:hAnsi="Wingdings" w:hint="default"/>
+      </w:rPr>
+    </w:lvl>
+    <w:lvl w:ilvl="3" w:tplc="04090001" w:tentative="1">
+      <w:start w:val="1"/>
+      <w:numFmt w:val="bullet"/>
+      <w:lvlText w:val=""/>
+      <w:lvlJc w:val="left"/>
+      <w:pPr>
+        <w:ind w:left="2880" w:hanging="360"/>
+      </w:pPr>
+      <w:rPr>
+        <w:rFonts w:ascii="Symbol" w:hAnsi="Symbol" w:hint="default"/>
+      </w:rPr>
+    </w:lvl>
+    <w:lvl w:ilvl="4" w:tplc="04090003" w:tentative="1">
+      <w:start w:val="1"/>
+      <w:numFmt w:val="bullet"/>
+      <w:lvlText w:val="o"/>
+      <w:lvlJc w:val="left"/>
+      <w:pPr>
+        <w:ind w:left="3600" w:hanging="360"/>
+      </w:pPr>
+      <w:rPr>
+        <w:rFonts w:ascii="Courier New" w:hAnsi="Courier New" w:hint="default"/>
+      </w:rPr>
+    </w:lvl>
+    <w:lvl w:ilvl="5" w:tplc="04090005" w:tentative="1">
+      <w:start w:val="1"/>
+      <w:numFmt w:val="bullet"/>
+      <w:lvlText w:val=""/>
+      <w:lvlJc w:val="left"/>
+      <w:pPr>
+        <w:ind w:left="4320" w:hanging="360"/>
+      </w:pPr>
+      <w:rPr>
+        <w:rFonts w:ascii="Wingdings" w:hAnsi="Wingdings" w:hint="default"/>
+      </w:rPr>
+    </w:lvl>
+    <w:lvl w:ilvl="6" w:tplc="04090001" w:tentative="1">
+      <w:start w:val="1"/>
+      <w:numFmt w:val="bullet"/>
+      <w:lvlText w:val=""/>
+      <w:lvlJc w:val="left"/>
+      <w:pPr>
+        <w:ind w:left="5040" w:hanging="360"/>
+      </w:pPr>
+      <w:rPr>
+        <w:rFonts w:ascii="Symbol" w:hAnsi="Symbol" w:hint="default"/>
+      </w:rPr>
+    </w:lvl>
+    <w:lvl w:ilvl="7" w:tplc="04090003" w:tentative="1">
+      <w:start w:val="1"/>
+      <w:numFmt w:val="bullet"/>
+      <w:lvlText w:val="o"/>
+      <w:lvlJc w:val="left"/>
+      <w:pPr>
+        <w:ind w:left="5760" w:hanging="360"/>
+      </w:pPr>
+      <w:rPr>
+        <w:rFonts w:ascii="Courier New" w:hAnsi="Courier New" w:hint="default"/>
+      </w:rPr>
+    </w:lvl>
+    <w:lvl w:ilvl="8" w:tplc="04090005" w:tentative="1">
+      <w:start w:val="1"/>
+      <w:numFmt w:val="bullet"/>
+      <w:lvlText w:val=""/>
+      <w:lvlJc w:val="left"/>
+      <w:pPr>
+        <w:ind w:left="6480" w:hanging="360"/>
+      </w:pPr>
+      <w:rPr>
+        <w:rFonts w:ascii="Wingdings" w:hAnsi="Wingdings" w:hint="default"/>
+      </w:rPr>
+    </w:lvl>
+  </w:abstractNum>
+  <w:abstractNum w:abstractNumId="1">
     <w:nsid w:val="070E6064"/>
     <w:multiLevelType w:val="multilevel"/>
     <w:tmpl w:val="62908996"/>
@@ -517,7 +996,7 @@
       </w:rPr>
     </w:lvl>
   </w:abstractNum>
-  <w:abstractNum w:abstractNumId="1">
+  <w:abstractNum w:abstractNumId="2">
     <w:nsid w:val="11785E29"/>
     <w:multiLevelType w:val="multilevel"/>
     <w:tmpl w:val="20B2AAF4"/>
@@ -630,7 +1109,7 @@
       </w:rPr>
     </w:lvl>
   </w:abstractNum>
-  <w:abstractNum w:abstractNumId="2">
+  <w:abstractNum w:abstractNumId="3">
     <w:nsid w:val="25F61AA7"/>
     <w:multiLevelType w:val="multilevel"/>
     <w:tmpl w:val="76587C46"/>
@@ -743,7 +1222,7 @@
       </w:rPr>
     </w:lvl>
   </w:abstractNum>
-  <w:abstractNum w:abstractNumId="3">
+  <w:abstractNum w:abstractNumId="4">
     <w:nsid w:val="38845B87"/>
     <w:multiLevelType w:val="multilevel"/>
     <w:tmpl w:val="0A248CBE"/>
@@ -856,7 +1335,7 @@
       </w:rPr>
     </w:lvl>
   </w:abstractNum>
-  <w:abstractNum w:abstractNumId="4">
+  <w:abstractNum w:abstractNumId="5">
     <w:nsid w:val="49CC622E"/>
     <w:multiLevelType w:val="hybridMultilevel"/>
     <w:tmpl w:val="774E6898"/>
@@ -969,7 +1448,7 @@
       </w:rPr>
     </w:lvl>
   </w:abstractNum>
-  <w:abstractNum w:abstractNumId="5">
+  <w:abstractNum w:abstractNumId="6">
     <w:nsid w:val="56B10EA4"/>
     <w:multiLevelType w:val="multilevel"/>
     <w:tmpl w:val="C9960392"/>
@@ -1082,7 +1561,7 @@
       </w:rPr>
     </w:lvl>
   </w:abstractNum>
-  <w:abstractNum w:abstractNumId="6">
+  <w:abstractNum w:abstractNumId="7">
     <w:nsid w:val="6A0350D5"/>
     <w:multiLevelType w:val="multilevel"/>
     <w:tmpl w:val="91BC667A"/>
@@ -1195,7 +1674,7 @@
       </w:rPr>
     </w:lvl>
   </w:abstractNum>
-  <w:abstractNum w:abstractNumId="7">
+  <w:abstractNum w:abstractNumId="8">
     <w:nsid w:val="6BDD3C6F"/>
     <w:multiLevelType w:val="multilevel"/>
     <w:tmpl w:val="59CC4106"/>
@@ -1308,7 +1787,7 @@
       </w:rPr>
     </w:lvl>
   </w:abstractNum>
-  <w:abstractNum w:abstractNumId="8">
+  <w:abstractNum w:abstractNumId="9">
     <w:nsid w:val="754A64D5"/>
     <w:multiLevelType w:val="multilevel"/>
     <w:tmpl w:val="0534F3DC"/>
@@ -1421,7 +1900,120 @@
       </w:rPr>
     </w:lvl>
   </w:abstractNum>
-  <w:abstractNum w:abstractNumId="9">
+  <w:abstractNum w:abstractNumId="10">
+    <w:nsid w:val="78F22465"/>
+    <w:multiLevelType w:val="hybridMultilevel"/>
+    <w:tmpl w:val="CA1E5D76"/>
+    <w:lvl w:ilvl="0" w:tplc="04090001">
+      <w:start w:val="1"/>
+      <w:numFmt w:val="bullet"/>
+      <w:lvlText w:val=""/>
+      <w:lvlJc w:val="left"/>
+      <w:pPr>
+        <w:ind w:left="720" w:hanging="360"/>
+      </w:pPr>
+      <w:rPr>
+        <w:rFonts w:ascii="Symbol" w:hAnsi="Symbol" w:hint="default"/>
+      </w:rPr>
+    </w:lvl>
+    <w:lvl w:ilvl="1" w:tplc="04090003">
+      <w:start w:val="1"/>
+      <w:numFmt w:val="bullet"/>
+      <w:lvlText w:val="o"/>
+      <w:lvlJc w:val="left"/>
+      <w:pPr>
+        <w:ind w:left="1440" w:hanging="360"/>
+      </w:pPr>
+      <w:rPr>
+        <w:rFonts w:ascii="Courier New" w:hAnsi="Courier New" w:hint="default"/>
+      </w:rPr>
+    </w:lvl>
+    <w:lvl w:ilvl="2" w:tplc="04090005" w:tentative="1">
+      <w:start w:val="1"/>
+      <w:numFmt w:val="bullet"/>
+      <w:lvlText w:val=""/>
+      <w:lvlJc w:val="left"/>
+      <w:pPr>
+        <w:ind w:left="2160" w:hanging="360"/>
+      </w:pPr>
+      <w:rPr>
+        <w:rFonts w:ascii="Wingdings" w:hAnsi="Wingdings" w:hint="default"/>
+      </w:rPr>
+    </w:lvl>
+    <w:lvl w:ilvl="3" w:tplc="04090001" w:tentative="1">
+      <w:start w:val="1"/>
+      <w:numFmt w:val="bullet"/>
+      <w:lvlText w:val=""/>
+      <w:lvlJc w:val="left"/>
+      <w:pPr>
+        <w:ind w:left="2880" w:hanging="360"/>
+      </w:pPr>
+      <w:rPr>
+        <w:rFonts w:ascii="Symbol" w:hAnsi="Symbol" w:hint="default"/>
+      </w:rPr>
+    </w:lvl>
+    <w:lvl w:ilvl="4" w:tplc="04090003" w:tentative="1">
+      <w:start w:val="1"/>
+      <w:numFmt w:val="bullet"/>
+      <w:lvlText w:val="o"/>
+      <w:lvlJc w:val="left"/>
+      <w:pPr>
+        <w:ind w:left="3600" w:hanging="360"/>
+      </w:pPr>
+      <w:rPr>
+        <w:rFonts w:ascii="Courier New" w:hAnsi="Courier New" w:hint="default"/>
+      </w:rPr>
+    </w:lvl>
+    <w:lvl w:ilvl="5" w:tplc="04090005" w:tentative="1">
+      <w:start w:val="1"/>
+      <w:numFmt w:val="bullet"/>
+      <w:lvlText w:val=""/>
+      <w:lvlJc w:val="left"/>
+      <w:pPr>
+        <w:ind w:left="4320" w:hanging="360"/>
+      </w:pPr>
+      <w:rPr>
+        <w:rFonts w:ascii="Wingdings" w:hAnsi="Wingdings" w:hint="default"/>
+      </w:rPr>
+    </w:lvl>
+    <w:lvl w:ilvl="6" w:tplc="04090001" w:tentative="1">
+      <w:start w:val="1"/>
+      <w:numFmt w:val="bullet"/>
+      <w:lvlText w:val=""/>
+      <w:lvlJc w:val="left"/>
+      <w:pPr>
+        <w:ind w:left="5040" w:hanging="360"/>
+      </w:pPr>
+      <w:rPr>
+        <w:rFonts w:ascii="Symbol" w:hAnsi="Symbol" w:hint="default"/>
+      </w:rPr>
+    </w:lvl>
+    <w:lvl w:ilvl="7" w:tplc="04090003" w:tentative="1">
+      <w:start w:val="1"/>
+      <w:numFmt w:val="bullet"/>
+      <w:lvlText w:val="o"/>
+      <w:lvlJc w:val="left"/>
+      <w:pPr>
+        <w:ind w:left="5760" w:hanging="360"/>
+      </w:pPr>
+      <w:rPr>
+        <w:rFonts w:ascii="Courier New" w:hAnsi="Courier New" w:hint="default"/>
+      </w:rPr>
+    </w:lvl>
+    <w:lvl w:ilvl="8" w:tplc="04090005" w:tentative="1">
+      <w:start w:val="1"/>
+      <w:numFmt w:val="bullet"/>
+      <w:lvlText w:val=""/>
+      <w:lvlJc w:val="left"/>
+      <w:pPr>
+        <w:ind w:left="6480" w:hanging="360"/>
+      </w:pPr>
+      <w:rPr>
+        <w:rFonts w:ascii="Wingdings" w:hAnsi="Wingdings" w:hint="default"/>
+      </w:rPr>
+    </w:lvl>
+  </w:abstractNum>
+  <w:abstractNum w:abstractNumId="11">
     <w:nsid w:val="7C4C3468"/>
     <w:multiLevelType w:val="multilevel"/>
     <w:tmpl w:val="7D14ECF8"/>
@@ -1535,34 +2127,40 @@
     </w:lvl>
   </w:abstractNum>
   <w:num w:numId="1">
+    <w:abstractNumId w:val="4"/>
+  </w:num>
+  <w:num w:numId="2">
+    <w:abstractNumId w:val="7"/>
+  </w:num>
+  <w:num w:numId="3">
+    <w:abstractNumId w:val="9"/>
+  </w:num>
+  <w:num w:numId="4">
+    <w:abstractNumId w:val="11"/>
+  </w:num>
+  <w:num w:numId="5">
+    <w:abstractNumId w:val="6"/>
+  </w:num>
+  <w:num w:numId="6">
     <w:abstractNumId w:val="3"/>
   </w:num>
-  <w:num w:numId="2">
-    <w:abstractNumId w:val="6"/>
+  <w:num w:numId="7">
+    <w:abstractNumId w:val="2"/>
   </w:num>
-  <w:num w:numId="3">
+  <w:num w:numId="8">
     <w:abstractNumId w:val="8"/>
   </w:num>
-  <w:num w:numId="4">
-    <w:abstractNumId w:val="9"/>
+  <w:num w:numId="9">
+    <w:abstractNumId w:val="1"/>
   </w:num>
-  <w:num w:numId="5">
+  <w:num w:numId="10">
     <w:abstractNumId w:val="5"/>
   </w:num>
-  <w:num w:numId="6">
-    <w:abstractNumId w:val="2"/>
-  </w:num>
-  <w:num w:numId="7">
-    <w:abstractNumId w:val="1"/>
-  </w:num>
-  <w:num w:numId="8">
-    <w:abstractNumId w:val="7"/>
-  </w:num>
-  <w:num w:numId="9">
+  <w:num w:numId="11">
     <w:abstractNumId w:val="0"/>
   </w:num>
-  <w:num w:numId="10">
-    <w:abstractNumId w:val="4"/>
+  <w:num w:numId="12">
+    <w:abstractNumId w:val="10"/>
   </w:num>
 </w:numbering>
 </file>
@@ -5119,7 +5717,7 @@
   <a:extraClrSchemeLst/>
   <a:extLst>
     <a:ext uri="{05A4C25C-085E-4340-85A3-A5531E510DB2}">
-      <thm15:themeFamily xmlns="" xmlns:thm15="http://schemas.microsoft.com/office/thememl/2012/main" name="Slice" id="{0507925B-6AC9-4358-8E18-C330545D08F8}" vid="{13FEC7C6-62A9-40C4-99D2-581AACACAA2F}"/>
+      <thm15:themeFamily xmlns:thm15="http://schemas.microsoft.com/office/thememl/2012/main" xmlns="" name="Slice" id="{0507925B-6AC9-4358-8E18-C330545D08F8}" vid="{13FEC7C6-62A9-40C4-99D2-581AACACAA2F}"/>
     </a:ext>
   </a:extLst>
 </a:theme>
@@ -5130,7 +5728,7 @@
 </file>
 
 <file path=customXml/itemProps1.xml><?xml version="1.0" encoding="utf-8"?>
-<ds:datastoreItem xmlns:ds="http://schemas.openxmlformats.org/officeDocument/2006/customXml" ds:itemID="{EBC1C146-7219-BF4A-9D50-A176989DB916}">
+<ds:datastoreItem xmlns:ds="http://schemas.openxmlformats.org/officeDocument/2006/customXml" ds:itemID="{A6424CFB-CCE7-7E42-BDE5-F0E09FDB35D9}">
   <ds:schemaRefs>
     <ds:schemaRef ds:uri="http://schemas.openxmlformats.org/officeDocument/2006/bibliography"/>
   </ds:schemaRefs>

</xml_diff>